<commit_message>
Commit for bug issues.
</commit_message>
<xml_diff>
--- a/jwmcneill00001.docx
+++ b/jwmcneill00001.docx
@@ -23,7 +23,10 @@
     </w:p>
     <w:p>
       <w:r>
-        <w:t>A clear and concise description of what the bug is.</w:t>
+        <w:rPr>
+          <w:highlight w:val="yellow"/>
+        </w:rPr>
+        <w:t>There is not a month “0” (zero).  The month entry should only accept integers 1 – 12.  No exceptions.</w:t>
       </w:r>
     </w:p>
     <w:p>
@@ -42,6 +45,50 @@
     <w:p>
       <w:r>
         <w:rPr>
+          <w:highlight w:val="yellow"/>
+        </w:rPr>
+        <w:t>full_retirement_calculator_app.py</w:t>
+      </w:r>
+    </w:p>
+    <w:p>
+      <w:pPr>
+        <w:spacing w:after="0"/>
+        <w:rPr>
+          <w:highlight w:val="yellow"/>
+        </w:rPr>
+      </w:pPr>
+      <w:r>
+        <w:rPr>
+          <w:highlight w:val="yellow"/>
+        </w:rPr>
+        <w:t>PyCharm 2019.2 (Community Edition)</w:t>
+      </w:r>
+    </w:p>
+    <w:p>
+      <w:pPr>
+        <w:spacing w:after="0"/>
+        <w:rPr>
+          <w:highlight w:val="yellow"/>
+        </w:rPr>
+      </w:pPr>
+      <w:r>
+        <w:rPr>
+          <w:highlight w:val="yellow"/>
+        </w:rPr>
+        <w:t>Build #PC-192.5728.105, built on July 23, 2019</w:t>
+      </w:r>
+    </w:p>
+    <w:p>
+      <w:r>
+        <w:rPr>
+          <w:highlight w:val="yellow"/>
+        </w:rPr>
+        <w:t>Runtime version: 11.0.3 + 12-b304.10 amd64</w:t>
+      </w:r>
+    </w:p>
+    <w:p>
+      <w:r>
+        <w:rPr>
           <w:rStyle w:val="Heading2Char"/>
         </w:rPr>
         <w:t>Component</w:t>
@@ -62,7 +109,13 @@
     </w:p>
     <w:p>
       <w:r>
-        <w:t xml:space="preserve">Behavioral error, Documentation error, Design error. </w:t>
+        <w:rPr>
+          <w:highlight w:val="yellow"/>
+        </w:rPr>
+        <w:t>Design error.</w:t>
+      </w:r>
+      <w:r>
+        <w:t xml:space="preserve"> </w:t>
       </w:r>
     </w:p>
     <w:p>
@@ -75,7 +128,10 @@
     </w:p>
     <w:p>
       <w:r>
-        <w:t>Fatal, Severe, Minor, Nuisance.</w:t>
+        <w:rPr>
+          <w:highlight w:val="yellow"/>
+        </w:rPr>
+        <w:t>Nuisance</w:t>
       </w:r>
     </w:p>
     <w:p>
@@ -101,7 +157,10 @@
     </w:p>
     <w:p>
       <w:r>
-        <w:t>Open/Accepted/Working/Test/Rejected/Deferred/Closed</w:t>
+        <w:rPr>
+          <w:highlight w:val="yellow"/>
+        </w:rPr>
+        <w:t>Open</w:t>
       </w:r>
     </w:p>
     <w:p>
@@ -124,9 +183,15 @@
           <w:ilvl w:val="0"/>
           <w:numId w:val="1"/>
         </w:numPr>
-      </w:pPr>
-      <w:r>
-        <w:t>First thing to do</w:t>
+        <w:rPr>
+          <w:highlight w:val="yellow"/>
+        </w:rPr>
+      </w:pPr>
+      <w:r>
+        <w:rPr>
+          <w:highlight w:val="yellow"/>
+        </w:rPr>
+        <w:t>Run the program full_retirement_calculator_app.py</w:t>
       </w:r>
     </w:p>
     <w:p>
@@ -136,9 +201,15 @@
           <w:ilvl w:val="0"/>
           <w:numId w:val="1"/>
         </w:numPr>
-      </w:pPr>
-      <w:r>
-        <w:t>Next thing to do</w:t>
+        <w:rPr>
+          <w:highlight w:val="yellow"/>
+        </w:rPr>
+      </w:pPr>
+      <w:r>
+        <w:rPr>
+          <w:highlight w:val="yellow"/>
+        </w:rPr>
+        <w:t>Enter the birth year when prompted; press Enter.</w:t>
       </w:r>
     </w:p>
     <w:p>
@@ -148,21 +219,15 @@
           <w:ilvl w:val="0"/>
           <w:numId w:val="1"/>
         </w:numPr>
-      </w:pPr>
-      <w:r>
-        <w:t>.</w:t>
-      </w:r>
-    </w:p>
-    <w:p>
-      <w:pPr>
-        <w:pStyle w:val="ListParagraph"/>
-        <w:numPr>
-          <w:ilvl w:val="0"/>
-          <w:numId w:val="1"/>
-        </w:numPr>
-      </w:pPr>
-      <w:r>
-        <w:t>.</w:t>
+        <w:rPr>
+          <w:highlight w:val="yellow"/>
+        </w:rPr>
+      </w:pPr>
+      <w:r>
+        <w:rPr>
+          <w:highlight w:val="yellow"/>
+        </w:rPr>
+        <w:t>Enter “0” (zero) as the birth month when prompted; press Enter.</w:t>
       </w:r>
     </w:p>
     <w:p>
@@ -175,7 +240,10 @@
     </w:p>
     <w:p>
       <w:r>
-        <w:t>A clear and concise description of what you expected to happen.</w:t>
+        <w:rPr>
+          <w:highlight w:val="yellow"/>
+        </w:rPr>
+        <w:t>The entry of “0” (zero) should prompt the user to enter a valid birth month.</w:t>
       </w:r>
     </w:p>
     <w:p>
@@ -183,20 +251,73 @@
         <w:rPr>
           <w:rStyle w:val="Heading2Char"/>
         </w:rPr>
+        <w:lastRenderedPageBreak/>
         <w:t>Screenshots</w:t>
       </w:r>
     </w:p>
     <w:p>
-      <w:r>
-        <w:t>If applicable, add screenshots to help explain your problem.</w:t>
-      </w:r>
-    </w:p>
-    <w:p>
-      <w:r>
+      <w:pPr>
         <w:rPr>
           <w:rStyle w:val="Heading2Char"/>
         </w:rPr>
-        <w:lastRenderedPageBreak/>
+      </w:pPr>
+      <w:r>
+        <w:rPr>
+          <w:rStyle w:val="Heading2Char"/>
+          <w:noProof/>
+        </w:rPr>
+        <w:drawing>
+          <wp:inline distT="0" distB="0" distL="0" distR="0" wp14:anchorId="6C72F7C0" wp14:editId="02AD059E">
+            <wp:extent cx="3683000" cy="501650"/>
+            <wp:effectExtent l="0" t="0" r="0" b="0"/>
+            <wp:docPr id="2" name="Picture 2"/>
+            <wp:cNvGraphicFramePr>
+              <a:graphicFrameLocks xmlns:a="http://schemas.openxmlformats.org/drawingml/2006/main" noChangeAspect="1"/>
+            </wp:cNvGraphicFramePr>
+            <a:graphic xmlns:a="http://schemas.openxmlformats.org/drawingml/2006/main">
+              <a:graphicData uri="http://schemas.openxmlformats.org/drawingml/2006/picture">
+                <pic:pic xmlns:pic="http://schemas.openxmlformats.org/drawingml/2006/picture">
+                  <pic:nvPicPr>
+                    <pic:cNvPr id="0" name="Picture 2"/>
+                    <pic:cNvPicPr>
+                      <a:picLocks noChangeAspect="1" noChangeArrowheads="1"/>
+                    </pic:cNvPicPr>
+                  </pic:nvPicPr>
+                  <pic:blipFill>
+                    <a:blip r:embed="rId5">
+                      <a:extLst>
+                        <a:ext uri="{28A0092B-C50C-407E-A947-70E740481C1C}">
+                          <a14:useLocalDpi xmlns:a14="http://schemas.microsoft.com/office/drawing/2010/main" val="0"/>
+                        </a:ext>
+                      </a:extLst>
+                    </a:blip>
+                    <a:srcRect/>
+                    <a:stretch>
+                      <a:fillRect/>
+                    </a:stretch>
+                  </pic:blipFill>
+                  <pic:spPr bwMode="auto">
+                    <a:xfrm>
+                      <a:off x="0" y="0"/>
+                      <a:ext cx="3683000" cy="501650"/>
+                    </a:xfrm>
+                    <a:prstGeom prst="rect">
+                      <a:avLst/>
+                    </a:prstGeom>
+                    <a:noFill/>
+                  </pic:spPr>
+                </pic:pic>
+              </a:graphicData>
+            </a:graphic>
+          </wp:inline>
+        </w:drawing>
+      </w:r>
+    </w:p>
+    <w:p>
+      <w:r>
+        <w:rPr>
+          <w:rStyle w:val="Heading2Char"/>
+        </w:rPr>
         <w:t>Desktop</w:t>
       </w:r>
       <w:r>

</xml_diff>

<commit_message>
Adjusted Bug and Feature documents.
</commit_message>
<xml_diff>
--- a/jwmcneill00001.docx
+++ b/jwmcneill00001.docx
@@ -114,6 +114,50 @@
       </w:r>
     </w:p>
     <w:p>
+      <w:pPr>
+        <w:spacing w:after="0"/>
+        <w:rPr>
+          <w:highlight w:val="yellow"/>
+        </w:rPr>
+      </w:pPr>
+      <w:r>
+        <w:rPr>
+          <w:highlight w:val="yellow"/>
+        </w:rPr>
+        <w:t>PyCharm 2019.2 (Community Edition)</w:t>
+      </w:r>
+    </w:p>
+    <w:p>
+      <w:pPr>
+        <w:spacing w:after="0"/>
+        <w:rPr>
+          <w:highlight w:val="yellow"/>
+        </w:rPr>
+      </w:pPr>
+      <w:r>
+        <w:rPr>
+          <w:highlight w:val="yellow"/>
+        </w:rPr>
+        <w:t>Build #PC-192.5728.105, built on July 23, 2019</w:t>
+      </w:r>
+    </w:p>
+    <w:p>
+      <w:r>
+        <w:rPr>
+          <w:highlight w:val="yellow"/>
+        </w:rPr>
+        <w:t>Runtime version: 11.0.3 + 12-b304.10 amd64</w:t>
+      </w:r>
+    </w:p>
+    <w:p>
+      <w:r>
+        <w:rPr>
+          <w:rStyle w:val="Heading2Char"/>
+        </w:rPr>
+        <w:t>Component</w:t>
+      </w:r>
+    </w:p>
+    <w:p>
       <w:r>
         <w:rPr>
           <w:highlight w:val="yellow"/>
@@ -122,52 +166,22 @@
       </w:r>
     </w:p>
     <w:p>
-      <w:pPr>
-        <w:spacing w:after="0"/>
-        <w:rPr>
-          <w:highlight w:val="yellow"/>
-        </w:rPr>
-      </w:pPr>
-      <w:r>
-        <w:rPr>
-          <w:highlight w:val="yellow"/>
-        </w:rPr>
-        <w:t>PyCharm 2019.2 (Community Edition)</w:t>
-      </w:r>
-    </w:p>
-    <w:p>
-      <w:pPr>
-        <w:spacing w:after="0"/>
-        <w:rPr>
-          <w:highlight w:val="yellow"/>
-        </w:rPr>
-      </w:pPr>
-      <w:r>
-        <w:rPr>
-          <w:highlight w:val="yellow"/>
-        </w:rPr>
-        <w:t>Build #PC-192.5728.105, built on July 23, 2019</w:t>
-      </w:r>
-    </w:p>
-    <w:p>
-      <w:r>
-        <w:rPr>
-          <w:highlight w:val="yellow"/>
-        </w:rPr>
-        <w:t>Runtime version: 11.0.3 + 12-b304.10 amd64</w:t>
-      </w:r>
-    </w:p>
-    <w:p>
       <w:r>
         <w:rPr>
           <w:rStyle w:val="Heading2Char"/>
         </w:rPr>
-        <w:t>Component</w:t>
-      </w:r>
-    </w:p>
-    <w:p>
-      <w:r>
-        <w:t>By default, all bugs associated with a given component are routed to the lead developer for that component.</w:t>
+        <w:t>Error Type</w:t>
+      </w:r>
+    </w:p>
+    <w:p>
+      <w:r>
+        <w:rPr>
+          <w:highlight w:val="yellow"/>
+        </w:rPr>
+        <w:t>Design error.</w:t>
+      </w:r>
+      <w:r>
+        <w:t xml:space="preserve"> </w:t>
       </w:r>
     </w:p>
     <w:p>
@@ -175,18 +189,15 @@
         <w:rPr>
           <w:rStyle w:val="Heading2Char"/>
         </w:rPr>
-        <w:t>Error Type</w:t>
-      </w:r>
-    </w:p>
-    <w:p>
-      <w:r>
-        <w:rPr>
-          <w:highlight w:val="yellow"/>
-        </w:rPr>
-        <w:t>Design error.</w:t>
-      </w:r>
-      <w:r>
-        <w:t xml:space="preserve"> </w:t>
+        <w:t>Severity</w:t>
+      </w:r>
+    </w:p>
+    <w:p>
+      <w:r>
+        <w:rPr>
+          <w:highlight w:val="yellow"/>
+        </w:rPr>
+        <w:t>Nuisance</w:t>
       </w:r>
     </w:p>
     <w:p>
@@ -194,28 +205,15 @@
         <w:rPr>
           <w:rStyle w:val="Heading2Char"/>
         </w:rPr>
-        <w:t>Severity</w:t>
-      </w:r>
-    </w:p>
-    <w:p>
-      <w:r>
-        <w:rPr>
-          <w:highlight w:val="yellow"/>
-        </w:rPr>
-        <w:t>Nuisance</w:t>
-      </w:r>
-    </w:p>
-    <w:p>
-      <w:r>
-        <w:rPr>
-          <w:rStyle w:val="Heading2Char"/>
-        </w:rPr>
         <w:t>Priority</w:t>
       </w:r>
     </w:p>
     <w:p>
       <w:r>
-        <w:t>Set by management</w:t>
+        <w:rPr>
+          <w:highlight w:val="yellow"/>
+        </w:rPr>
+        <w:t>TBD</w:t>
       </w:r>
     </w:p>
     <w:p>
@@ -280,7 +278,6 @@
         <w:rPr>
           <w:highlight w:val="yellow"/>
         </w:rPr>
-        <w:lastRenderedPageBreak/>
         <w:t>Enter the birth year when prompted; press Enter.</w:t>
       </w:r>
     </w:p>
@@ -307,6 +304,7 @@
         <w:rPr>
           <w:rStyle w:val="Heading2Char"/>
         </w:rPr>
+        <w:lastRenderedPageBreak/>
         <w:t>Expected behavior</w:t>
       </w:r>
     </w:p>
@@ -507,10 +505,12 @@
     </w:p>
     <w:p>
       <w:r>
-        <w:t>Current owner of the issue.  Initially, assigned to the Component's lead developer.</w:t>
-      </w:r>
-    </w:p>
-    <w:p/>
+        <w:rPr>
+          <w:highlight w:val="yellow"/>
+        </w:rPr>
+        <w:t>unassigned</w:t>
+      </w:r>
+    </w:p>
     <w:sectPr>
       <w:pgSz w:w="12240" w:h="15840"/>
       <w:pgMar w:top="1440" w:right="1440" w:bottom="1440" w:left="1440" w:header="720" w:footer="720" w:gutter="0"/>

</xml_diff>